<commit_message>
Added and cleaned tests for ngbd conditions.
</commit_message>
<xml_diff>
--- a/tests/resources/Saved/03TRD13906_LEAP Plea Admission Entry.docx
+++ b/tests/resources/Saved/03TRD13906_LEAP Plea Admission Entry.docx
@@ -505,7 +505,7 @@
           <w:sz w:val="20"/>
           <w:szCs w:val="20"/>
         </w:rPr>
-        <w:t xml:space="preserve">December 18, 2021.</w:t>
+        <w:t xml:space="preserve">December 17, 2021.</w:t>
       </w:r>
       <w:r>
         <w:rPr>
@@ -1244,7 +1244,7 @@
           <w:sz w:val="20"/>
           <w:szCs w:val="20"/>
         </w:rPr>
-        <w:t xml:space="preserve">Judge</w:t>
+        <w:t xml:space="preserve">Magistrate</w:t>
       </w:r>
       <w:r>
         <w:rPr>
@@ -1260,7 +1260,7 @@
           <w:sz w:val="20"/>
           <w:szCs w:val="20"/>
         </w:rPr>
-        <w:t xml:space="preserve">Marianne</w:t>
+        <w:t xml:space="preserve">Kevin</w:t>
       </w:r>
       <w:r>
         <w:rPr>
@@ -1276,7 +1276,7 @@
           <w:sz w:val="20"/>
           <w:szCs w:val="20"/>
         </w:rPr>
-        <w:t xml:space="preserve">Hemmeter</w:t>
+        <w:t xml:space="preserve">Pelanda</w:t>
       </w:r>
     </w:p>
     <w:p>

</xml_diff>